<commit_message>
fix aside menu scroll
</commit_message>
<xml_diff>
--- a/public/lectures/lecture-27/lesson-27-llm.docx
+++ b/public/lectures/lecture-27/lesson-27-llm.docx
@@ -70,7 +70,17 @@
           <w:sz w:val="26"/>
           <w:szCs w:val="26"/>
         </w:rPr>
-        <w:t>Лекция – это всегда немного праздник, момент, когда мы собираемся вместе, чтобы прикоснуться к чему-то важному, и сегодняшняя тема, без преувеличения, из таких. Мы поговорим о времени, когда, возможно, решалась судьба целой цивилизации на тысячелетие вперед. Речь идет о крошечном, по меркам истории, отрезке – всего паре десятков лет, которые внешне могли показаться ничем не примечательными, но именно тогда закладывались основы христианской цивилизации и, одновременно, семена ее будущих кризисов. Это </w:t>
+        <w:t>Лекция – это всегда немного праздник, момент, когда мы собираемся вместе, чтобы прикоснуться к чему-то важному, и сегодняшняя тема, без преувеличения, из таких. Мы поговорим о времени, когда, возможно, решалась судьба целой цивилизации на тысячелетие вперед. Речь идет о крошечном, по меркам истории, отрезке – всего паре десятков лет, которые внешне могли показаться ничем не примечательными, но именно тогда закладывались основы христианской цивилизации и, одновременно, семена ее будущих кризисов. Это</w:t>
+      </w:r>
+      <w:r>
+        <w:rPr>
+          <w:rFonts w:ascii="Helvetica Neue" w:hAnsi="Helvetica Neue"/>
+          <w:color w:val="212529"/>
+          <w:spacing w:val="-1"/>
+          <w:sz w:val="26"/>
+          <w:szCs w:val="26"/>
+        </w:rPr>
+        <w:t xml:space="preserve"> </w:t>
       </w:r>
       <w:r>
         <w:rPr>
@@ -91,7 +101,17 @@
           <w:sz w:val="26"/>
           <w:szCs w:val="26"/>
         </w:rPr>
-        <w:t>, а точнее, его </w:t>
+        <w:t>, а точнее, его</w:t>
+      </w:r>
+      <w:r>
+        <w:rPr>
+          <w:rFonts w:ascii="Helvetica Neue" w:hAnsi="Helvetica Neue"/>
+          <w:color w:val="212529"/>
+          <w:spacing w:val="-1"/>
+          <w:sz w:val="26"/>
+          <w:szCs w:val="26"/>
+        </w:rPr>
+        <w:t xml:space="preserve"> </w:t>
       </w:r>
       <w:r>
         <w:rPr>
@@ -176,7 +196,17 @@
           <w:sz w:val="26"/>
           <w:szCs w:val="26"/>
         </w:rPr>
-        <w:t>Прежде чем погрузиться в детали, важно сделать одно замечание. Часто философию воспринимают как нечто абстрактное, рожденное в уединении кабинета неким бородатым мудрецом. Но это не совсем так. Философия – это, прежде всего, осмысление коллективного опыта человечества. Даже самый уединенный мыслитель, будь то </w:t>
+        <w:t>Прежде чем погрузиться в детали, важно сделать одно замечание. Часто философию воспринимают как нечто абстрактное, рожденное в уединении кабинета неким бородатым мудрецом. Но это не совсем так. Философия – это, прежде всего, осмысление коллективного опыта человечества. Даже самый уединенный мыслитель, будь то</w:t>
+      </w:r>
+      <w:r>
+        <w:rPr>
+          <w:rFonts w:ascii="Helvetica Neue" w:hAnsi="Helvetica Neue"/>
+          <w:color w:val="212529"/>
+          <w:spacing w:val="-1"/>
+          <w:sz w:val="26"/>
+          <w:szCs w:val="26"/>
+        </w:rPr>
+        <w:t xml:space="preserve"> </w:t>
       </w:r>
       <w:r>
         <w:rPr>
@@ -197,7 +227,27 @@
           <w:sz w:val="26"/>
           <w:szCs w:val="26"/>
         </w:rPr>
-        <w:t> или </w:t>
+        <w:t xml:space="preserve"> </w:t>
+      </w:r>
+      <w:r>
+        <w:rPr>
+          <w:rFonts w:ascii="Helvetica Neue" w:hAnsi="Helvetica Neue"/>
+          <w:color w:val="212529"/>
+          <w:spacing w:val="-1"/>
+          <w:sz w:val="26"/>
+          <w:szCs w:val="26"/>
+        </w:rPr>
+        <w:t>или</w:t>
+      </w:r>
+      <w:r>
+        <w:rPr>
+          <w:rFonts w:ascii="Helvetica Neue" w:hAnsi="Helvetica Neue"/>
+          <w:color w:val="212529"/>
+          <w:spacing w:val="-1"/>
+          <w:sz w:val="26"/>
+          <w:szCs w:val="26"/>
+        </w:rPr>
+        <w:t xml:space="preserve"> </w:t>
       </w:r>
       <w:r>
         <w:rPr>
@@ -218,7 +268,27 @@
           <w:sz w:val="26"/>
           <w:szCs w:val="26"/>
         </w:rPr>
-        <w:t> в своей Академии, или </w:t>
+        <w:t xml:space="preserve"> </w:t>
+      </w:r>
+      <w:r>
+        <w:rPr>
+          <w:rFonts w:ascii="Helvetica Neue" w:hAnsi="Helvetica Neue"/>
+          <w:color w:val="212529"/>
+          <w:spacing w:val="-1"/>
+          <w:sz w:val="26"/>
+          <w:szCs w:val="26"/>
+        </w:rPr>
+        <w:t>в своей Академии, или</w:t>
+      </w:r>
+      <w:r>
+        <w:rPr>
+          <w:rFonts w:ascii="Helvetica Neue" w:hAnsi="Helvetica Neue"/>
+          <w:color w:val="212529"/>
+          <w:spacing w:val="-1"/>
+          <w:sz w:val="26"/>
+          <w:szCs w:val="26"/>
+        </w:rPr>
+        <w:t xml:space="preserve"> </w:t>
       </w:r>
       <w:r>
         <w:rPr>
@@ -287,7 +357,17 @@
           <w:sz w:val="26"/>
           <w:szCs w:val="26"/>
         </w:rPr>
-        <w:t>Иногда это влияние скрыто, но бывают моменты, когда коллективное мышление буквально вторгается в индивидуальное, заставляя его перестраиваться, работать в определенном режиме. Может показаться, что это внешнее давление, политика, искажающая «чистую» мысль. Но именно в такие моменты философия, как высокочувствительный барометр, улавливает эти влияния и рождает нечто новое. </w:t>
+        <w:t>Иногда это влияние скрыто, но бывают моменты, когда коллективное мышление буквально вторгается в индивидуальное, заставляя его перестраиваться, работать в определенном режиме. Может показаться, что это внешнее давление, политика, искажающая «чистую» мысль. Но именно в такие моменты философия, как высокочувствительный барометр, улавливает эти влияния и рождает нечто новое.</w:t>
+      </w:r>
+      <w:r>
+        <w:rPr>
+          <w:rFonts w:ascii="Helvetica Neue" w:hAnsi="Helvetica Neue"/>
+          <w:color w:val="212529"/>
+          <w:spacing w:val="-1"/>
+          <w:sz w:val="26"/>
+          <w:szCs w:val="26"/>
+        </w:rPr>
+        <w:t xml:space="preserve"> </w:t>
       </w:r>
       <w:r>
         <w:rPr>
@@ -308,7 +388,17 @@
           <w:sz w:val="26"/>
           <w:szCs w:val="26"/>
         </w:rPr>
-        <w:t> – ярчайший пример того, как коллективное мышление переформатирует индивидуальное, заставляя мыслить иначе, создавая, по сути, альтернативную логику.</w:t>
+        <w:t xml:space="preserve"> </w:t>
+      </w:r>
+      <w:r>
+        <w:rPr>
+          <w:rFonts w:ascii="Helvetica Neue" w:hAnsi="Helvetica Neue"/>
+          <w:color w:val="212529"/>
+          <w:spacing w:val="-1"/>
+          <w:sz w:val="26"/>
+          <w:szCs w:val="26"/>
+        </w:rPr>
+        <w:t>– ярчайший пример того, как коллективное мышление переформатирует индивидуальное, заставляя мыслить иначе, создавая, по сути, альтернативную логику.</w:t>
       </w:r>
       <w:r>
         <w:rPr>
@@ -334,6 +424,7 @@
           <w:spacing w:val="-1"/>
           <w:sz w:val="32"/>
           <w:szCs w:val="32"/>
+          <w:lang w:val="ru-RU"/>
         </w:rPr>
       </w:pPr>
       <w:r>
@@ -345,6 +436,7 @@
           <w:spacing w:val="-1"/>
           <w:sz w:val="32"/>
           <w:szCs w:val="32"/>
+          <w:lang w:val="ru-RU"/>
         </w:rPr>
         <w:lastRenderedPageBreak/>
         <w:t>От этической практики к имперской идеологии: новый вызов для христианства</w:t>
@@ -371,7 +463,17 @@
           <w:sz w:val="26"/>
           <w:szCs w:val="26"/>
         </w:rPr>
-        <w:t>Что же такого происходило в </w:t>
+        <w:t>Что же такого происходило в</w:t>
+      </w:r>
+      <w:r>
+        <w:rPr>
+          <w:rFonts w:ascii="Helvetica Neue" w:hAnsi="Helvetica Neue"/>
+          <w:color w:val="212529"/>
+          <w:spacing w:val="-1"/>
+          <w:sz w:val="26"/>
+          <w:szCs w:val="26"/>
+        </w:rPr>
+        <w:t xml:space="preserve"> </w:t>
       </w:r>
       <w:r>
         <w:rPr>
@@ -392,7 +494,17 @@
           <w:sz w:val="26"/>
           <w:szCs w:val="26"/>
         </w:rPr>
-        <w:t>? Этот век стал переломным для христианства. После </w:t>
+        <w:t>? Этот век стал переломным для христианства. После</w:t>
+      </w:r>
+      <w:r>
+        <w:rPr>
+          <w:rFonts w:ascii="Helvetica Neue" w:hAnsi="Helvetica Neue"/>
+          <w:color w:val="212529"/>
+          <w:spacing w:val="-1"/>
+          <w:sz w:val="26"/>
+          <w:szCs w:val="26"/>
+        </w:rPr>
+        <w:t xml:space="preserve"> </w:t>
       </w:r>
       <w:r>
         <w:rPr>
@@ -413,7 +525,27 @@
           <w:sz w:val="26"/>
           <w:szCs w:val="26"/>
         </w:rPr>
-        <w:t> и перед </w:t>
+        <w:t xml:space="preserve"> </w:t>
+      </w:r>
+      <w:r>
+        <w:rPr>
+          <w:rFonts w:ascii="Helvetica Neue" w:hAnsi="Helvetica Neue"/>
+          <w:color w:val="212529"/>
+          <w:spacing w:val="-1"/>
+          <w:sz w:val="26"/>
+          <w:szCs w:val="26"/>
+        </w:rPr>
+        <w:t>и перед</w:t>
+      </w:r>
+      <w:r>
+        <w:rPr>
+          <w:rFonts w:ascii="Helvetica Neue" w:hAnsi="Helvetica Neue"/>
+          <w:color w:val="212529"/>
+          <w:spacing w:val="-1"/>
+          <w:sz w:val="26"/>
+          <w:szCs w:val="26"/>
+        </w:rPr>
+        <w:t xml:space="preserve"> </w:t>
       </w:r>
       <w:r>
         <w:rPr>
@@ -434,7 +566,17 @@
           <w:sz w:val="26"/>
           <w:szCs w:val="26"/>
         </w:rPr>
-        <w:t> разворачивались события, определившие облик христианской цивилизации – не просто учения или этики, образа жизни, а социально-политической структуры.</w:t>
+        <w:t xml:space="preserve"> </w:t>
+      </w:r>
+      <w:r>
+        <w:rPr>
+          <w:rFonts w:ascii="Helvetica Neue" w:hAnsi="Helvetica Neue"/>
+          <w:color w:val="212529"/>
+          <w:spacing w:val="-1"/>
+          <w:sz w:val="26"/>
+          <w:szCs w:val="26"/>
+        </w:rPr>
+        <w:t>разворачивались события, определившие облик христианской цивилизации – не просто учения или этики, образа жизни, а социально-политической структуры.</w:t>
       </w:r>
     </w:p>
     <w:p>
@@ -482,7 +624,17 @@
           <w:sz w:val="26"/>
           <w:szCs w:val="26"/>
         </w:rPr>
-        <w:t>Долгое время христианство существовало в оппозиции, как совокупность разрозненных общин, сосредоточенных на этической практике. Эта практика была связана с особым экзистенциальным опытом, жизнью в «мессианском времени» – ощущением присутствия будущего уже здесь и сейчас. Но когда император </w:t>
+        <w:t>Долгое время христианство существовало в оппозиции, как совокупность разрозненных общин, сосредоточенных на этической практике. Эта практика была связана с особым экзистенциальным опытом, жизнью в «мессианском времени» – ощущением присутствия будущего уже здесь и сейчас. Но когда император</w:t>
+      </w:r>
+      <w:r>
+        <w:rPr>
+          <w:rFonts w:ascii="Helvetica Neue" w:hAnsi="Helvetica Neue"/>
+          <w:color w:val="212529"/>
+          <w:spacing w:val="-1"/>
+          <w:sz w:val="26"/>
+          <w:szCs w:val="26"/>
+        </w:rPr>
+        <w:t xml:space="preserve"> </w:t>
       </w:r>
       <w:r>
         <w:rPr>
@@ -503,7 +655,17 @@
           <w:sz w:val="26"/>
           <w:szCs w:val="26"/>
         </w:rPr>
-        <w:t> сделал христианство опорой Римской империи, превратив его, по сути, в государственную идеологию, этого стало недостаточно.</w:t>
+        <w:t xml:space="preserve"> </w:t>
+      </w:r>
+      <w:r>
+        <w:rPr>
+          <w:rFonts w:ascii="Helvetica Neue" w:hAnsi="Helvetica Neue"/>
+          <w:color w:val="212529"/>
+          <w:spacing w:val="-1"/>
+          <w:sz w:val="26"/>
+          <w:szCs w:val="26"/>
+        </w:rPr>
+        <w:t>сделал христианство опорой Римской империи, превратив его, по сути, в государственную идеологию, этого стало недостаточно.</w:t>
       </w:r>
     </w:p>
     <w:p>
@@ -527,7 +689,17 @@
           <w:sz w:val="26"/>
           <w:szCs w:val="26"/>
         </w:rPr>
-        <w:t>Потребовалась целостная картина мира, </w:t>
+        <w:t>Потребовалась целостная картина мира,</w:t>
+      </w:r>
+      <w:r>
+        <w:rPr>
+          <w:rFonts w:ascii="Helvetica Neue" w:hAnsi="Helvetica Neue"/>
+          <w:color w:val="212529"/>
+          <w:spacing w:val="-1"/>
+          <w:sz w:val="26"/>
+          <w:szCs w:val="26"/>
+        </w:rPr>
+        <w:t xml:space="preserve"> </w:t>
       </w:r>
       <w:r>
         <w:rPr>
@@ -548,7 +720,17 @@
           <w:sz w:val="26"/>
           <w:szCs w:val="26"/>
         </w:rPr>
-        <w:t> – непротиворечивая система, объясняющая устройство реальности, в рамках которой задаются цели и определяется возможность их достижения. Нужна была имперская, универсальная идеология, способная объединить разные народы. И вчерашние оппозиционеры, чьей главной задачей было героическое самопожертвование по образу Христа, столкнулись с необходимостью институциональной сборки, создания новой картины мира.</w:t>
+        <w:t xml:space="preserve"> </w:t>
+      </w:r>
+      <w:r>
+        <w:rPr>
+          <w:rFonts w:ascii="Helvetica Neue" w:hAnsi="Helvetica Neue"/>
+          <w:color w:val="212529"/>
+          <w:spacing w:val="-1"/>
+          <w:sz w:val="26"/>
+          <w:szCs w:val="26"/>
+        </w:rPr>
+        <w:t>– непротиворечивая система, объясняющая устройство реальности, в рамках которой задаются цели и определяется возможность их достижения. Нужна была имперская, универсальная идеология, способная объединить разные народы. И вчерашние оппозиционеры, чьей главной задачей было героическое самопожертвование по образу Христа, столкнулись с необходимостью институциональной сборки, создания новой картины мира.</w:t>
       </w:r>
       <w:r>
         <w:rPr>
@@ -574,6 +756,7 @@
           <w:spacing w:val="-1"/>
           <w:sz w:val="32"/>
           <w:szCs w:val="32"/>
+          <w:lang w:val="ru-RU"/>
         </w:rPr>
       </w:pPr>
       <w:r>
@@ -585,6 +768,7 @@
           <w:spacing w:val="-1"/>
           <w:sz w:val="32"/>
           <w:szCs w:val="32"/>
+          <w:lang w:val="ru-RU"/>
         </w:rPr>
         <w:t>Парадокс божественного: мыслить то, что мыслить невозможно</w:t>
       </w:r>
@@ -645,7 +829,17 @@
           <w:szCs w:val="26"/>
         </w:rPr>
         <w:lastRenderedPageBreak/>
-        <w:t>движущей силой </w:t>
+        <w:t>движущей силой</w:t>
+      </w:r>
+      <w:r>
+        <w:rPr>
+          <w:rFonts w:ascii="Helvetica Neue" w:hAnsi="Helvetica Neue"/>
+          <w:color w:val="212529"/>
+          <w:spacing w:val="-1"/>
+          <w:sz w:val="26"/>
+          <w:szCs w:val="26"/>
+        </w:rPr>
+        <w:t xml:space="preserve"> </w:t>
       </w:r>
       <w:r>
         <w:rPr>
@@ -666,7 +860,17 @@
           <w:sz w:val="26"/>
           <w:szCs w:val="26"/>
         </w:rPr>
-        <w:t>. Многие слышали о двух типах богословия: </w:t>
+        <w:t>. Многие слышали о двух типах богословия:</w:t>
+      </w:r>
+      <w:r>
+        <w:rPr>
+          <w:rFonts w:ascii="Helvetica Neue" w:hAnsi="Helvetica Neue"/>
+          <w:color w:val="212529"/>
+          <w:spacing w:val="-1"/>
+          <w:sz w:val="26"/>
+          <w:szCs w:val="26"/>
+        </w:rPr>
+        <w:t xml:space="preserve"> </w:t>
       </w:r>
       <w:r>
         <w:rPr>
@@ -687,7 +891,27 @@
           <w:sz w:val="26"/>
           <w:szCs w:val="26"/>
         </w:rPr>
-        <w:t> (утвердительном, говорящем о том, чем Бог является) и </w:t>
+        <w:t xml:space="preserve"> </w:t>
+      </w:r>
+      <w:r>
+        <w:rPr>
+          <w:rFonts w:ascii="Helvetica Neue" w:hAnsi="Helvetica Neue"/>
+          <w:color w:val="212529"/>
+          <w:spacing w:val="-1"/>
+          <w:sz w:val="26"/>
+          <w:szCs w:val="26"/>
+        </w:rPr>
+        <w:t>(утвердительном, говорящем о том, чем Бог является) и</w:t>
+      </w:r>
+      <w:r>
+        <w:rPr>
+          <w:rFonts w:ascii="Helvetica Neue" w:hAnsi="Helvetica Neue"/>
+          <w:color w:val="212529"/>
+          <w:spacing w:val="-1"/>
+          <w:sz w:val="26"/>
+          <w:szCs w:val="26"/>
+        </w:rPr>
+        <w:t xml:space="preserve"> </w:t>
       </w:r>
       <w:r>
         <w:rPr>
@@ -708,7 +932,17 @@
           <w:sz w:val="26"/>
           <w:szCs w:val="26"/>
         </w:rPr>
-        <w:t> ([</w:t>
+        <w:t xml:space="preserve"> </w:t>
+      </w:r>
+      <w:r>
+        <w:rPr>
+          <w:rFonts w:ascii="Helvetica Neue" w:hAnsi="Helvetica Neue"/>
+          <w:color w:val="212529"/>
+          <w:spacing w:val="-1"/>
+          <w:sz w:val="26"/>
+          <w:szCs w:val="26"/>
+        </w:rPr>
+        <w:t>([</w:t>
       </w:r>
       <w:r>
         <w:rPr>
@@ -729,7 +963,17 @@
           <w:sz w:val="26"/>
           <w:szCs w:val="26"/>
         </w:rPr>
-        <w:t> - апофатикос] – отрицательном). Часто студенты ошибочно полагают, что апофатика – это просто признание невозможности что-либо сказать о Боге и на этом все заканчивается. Но это не так.</w:t>
+        <w:t xml:space="preserve"> </w:t>
+      </w:r>
+      <w:r>
+        <w:rPr>
+          <w:rFonts w:ascii="Helvetica Neue" w:hAnsi="Helvetica Neue"/>
+          <w:color w:val="212529"/>
+          <w:spacing w:val="-1"/>
+          <w:sz w:val="26"/>
+          <w:szCs w:val="26"/>
+        </w:rPr>
+        <w:t>- апофатикос] – отрицательном). Часто студенты ошибочно полагают, что апофатика – это просто признание невозможности что-либо сказать о Боге и на этом все заканчивается. Но это не так.</w:t>
       </w:r>
     </w:p>
     <w:p>
@@ -764,7 +1008,17 @@
           <w:sz w:val="26"/>
           <w:szCs w:val="26"/>
         </w:rPr>
-        <w:t> ([</w:t>
+        <w:t xml:space="preserve"> </w:t>
+      </w:r>
+      <w:r>
+        <w:rPr>
+          <w:rFonts w:ascii="Helvetica Neue" w:hAnsi="Helvetica Neue"/>
+          <w:color w:val="212529"/>
+          <w:spacing w:val="-1"/>
+          <w:sz w:val="26"/>
+          <w:szCs w:val="26"/>
+        </w:rPr>
+        <w:t>([</w:t>
       </w:r>
       <w:r>
         <w:rPr>
@@ -785,7 +1039,27 @@
           <w:sz w:val="26"/>
           <w:szCs w:val="26"/>
         </w:rPr>
-        <w:t> - апофазис] – отрицание, отказ) – это попытка мыслить о Боге через отрицание: не тем, чем Он является, а тем, чем Он </w:t>
+        <w:t xml:space="preserve"> </w:t>
+      </w:r>
+      <w:r>
+        <w:rPr>
+          <w:rFonts w:ascii="Helvetica Neue" w:hAnsi="Helvetica Neue"/>
+          <w:color w:val="212529"/>
+          <w:spacing w:val="-1"/>
+          <w:sz w:val="26"/>
+          <w:szCs w:val="26"/>
+        </w:rPr>
+        <w:t>- апофазис] – отрицание, отказ) – это попытка мыслить о Боге через отрицание: не тем, чем Он является, а тем, чем Он</w:t>
+      </w:r>
+      <w:r>
+        <w:rPr>
+          <w:rFonts w:ascii="Helvetica Neue" w:hAnsi="Helvetica Neue"/>
+          <w:color w:val="212529"/>
+          <w:spacing w:val="-1"/>
+          <w:sz w:val="26"/>
+          <w:szCs w:val="26"/>
+        </w:rPr>
+        <w:t xml:space="preserve"> </w:t>
       </w:r>
       <w:r>
         <w:rPr>
@@ -822,6 +1096,7 @@
           <w:spacing w:val="-1"/>
           <w:sz w:val="32"/>
           <w:szCs w:val="32"/>
+          <w:lang w:val="ru-RU"/>
         </w:rPr>
       </w:pPr>
       <w:r>
@@ -833,6 +1108,7 @@
           <w:spacing w:val="-1"/>
           <w:sz w:val="32"/>
           <w:szCs w:val="32"/>
+          <w:lang w:val="ru-RU"/>
         </w:rPr>
         <w:br/>
         <w:t>Один или два? Мучительный поиск формулы</w:t>
@@ -907,6 +1183,7 @@
           <w:spacing w:val="-1"/>
           <w:sz w:val="24"/>
           <w:szCs w:val="24"/>
+          <w:lang w:val="ru-RU"/>
         </w:rPr>
       </w:pPr>
       <w:r>
@@ -916,8 +1193,33 @@
           <w:bCs/>
           <w:color w:val="212529"/>
           <w:spacing w:val="-1"/>
-        </w:rPr>
-        <w:t>Ловушка №1: Модализм – Бог-«лицемер»</w:t>
+          <w:lang w:val="ru-RU"/>
+        </w:rPr>
+        <w:t xml:space="preserve">Ловушка №1: </w:t>
+      </w:r>
+      <w:proofErr w:type="spellStart"/>
+      <w:r>
+        <w:rPr>
+          <w:rFonts w:ascii="Helvetica Neue" w:hAnsi="Helvetica Neue"/>
+          <w:b/>
+          <w:bCs/>
+          <w:color w:val="212529"/>
+          <w:spacing w:val="-1"/>
+          <w:lang w:val="ru-RU"/>
+        </w:rPr>
+        <w:t>Модализм</w:t>
+      </w:r>
+      <w:proofErr w:type="spellEnd"/>
+      <w:r>
+        <w:rPr>
+          <w:rFonts w:ascii="Helvetica Neue" w:hAnsi="Helvetica Neue"/>
+          <w:b/>
+          <w:bCs/>
+          <w:color w:val="212529"/>
+          <w:spacing w:val="-1"/>
+          <w:lang w:val="ru-RU"/>
+        </w:rPr>
+        <w:t xml:space="preserve"> – Бог-«лицемер»</w:t>
       </w:r>
     </w:p>
     <w:p>
@@ -962,7 +1264,27 @@
           <w:sz w:val="26"/>
           <w:szCs w:val="26"/>
         </w:rPr>
-        <w:t> на латыни). Эта ересь получила название </w:t>
+        <w:t xml:space="preserve"> </w:t>
+      </w:r>
+      <w:r>
+        <w:rPr>
+          <w:rFonts w:ascii="Helvetica Neue" w:hAnsi="Helvetica Neue"/>
+          <w:color w:val="212529"/>
+          <w:spacing w:val="-1"/>
+          <w:sz w:val="26"/>
+          <w:szCs w:val="26"/>
+        </w:rPr>
+        <w:t>на латыни). Эта ересь получила название</w:t>
+      </w:r>
+      <w:r>
+        <w:rPr>
+          <w:rFonts w:ascii="Helvetica Neue" w:hAnsi="Helvetica Neue"/>
+          <w:color w:val="212529"/>
+          <w:spacing w:val="-1"/>
+          <w:sz w:val="26"/>
+          <w:szCs w:val="26"/>
+        </w:rPr>
+        <w:t xml:space="preserve"> </w:t>
       </w:r>
       <w:r>
         <w:rPr>
@@ -983,7 +1305,17 @@
           <w:sz w:val="26"/>
           <w:szCs w:val="26"/>
         </w:rPr>
-        <w:t>, а одним из ее представителей был </w:t>
+        <w:t>, а одним из ее представителей был</w:t>
+      </w:r>
+      <w:r>
+        <w:rPr>
+          <w:rFonts w:ascii="Helvetica Neue" w:hAnsi="Helvetica Neue"/>
+          <w:color w:val="212529"/>
+          <w:spacing w:val="-1"/>
+          <w:sz w:val="26"/>
+          <w:szCs w:val="26"/>
+        </w:rPr>
+        <w:t xml:space="preserve"> </w:t>
       </w:r>
       <w:r>
         <w:rPr>
@@ -1004,7 +1336,27 @@
           <w:sz w:val="26"/>
           <w:szCs w:val="26"/>
         </w:rPr>
-        <w:t> (расцвет учения – </w:t>
+        <w:t xml:space="preserve"> </w:t>
+      </w:r>
+      <w:r>
+        <w:rPr>
+          <w:rFonts w:ascii="Helvetica Neue" w:hAnsi="Helvetica Neue"/>
+          <w:color w:val="212529"/>
+          <w:spacing w:val="-1"/>
+          <w:sz w:val="26"/>
+          <w:szCs w:val="26"/>
+        </w:rPr>
+        <w:t>(расцвет учения –</w:t>
+      </w:r>
+      <w:r>
+        <w:rPr>
+          <w:rFonts w:ascii="Helvetica Neue" w:hAnsi="Helvetica Neue"/>
+          <w:color w:val="212529"/>
+          <w:spacing w:val="-1"/>
+          <w:sz w:val="26"/>
+          <w:szCs w:val="26"/>
+        </w:rPr>
+        <w:t xml:space="preserve"> </w:t>
       </w:r>
       <w:r>
         <w:rPr>
@@ -1049,7 +1401,17 @@
           <w:sz w:val="26"/>
           <w:szCs w:val="26"/>
         </w:rPr>
-        <w:t>Но такой ответ, при всей его кажущейся логичности, таил в себе серьезную проблему, на которую указал, в частности, </w:t>
+        <w:t>Но такой ответ, при всей его кажущейся логичности, таил в себе серьезную проблему, на которую указал, в частности,</w:t>
+      </w:r>
+      <w:r>
+        <w:rPr>
+          <w:rFonts w:ascii="Helvetica Neue" w:hAnsi="Helvetica Neue"/>
+          <w:color w:val="212529"/>
+          <w:spacing w:val="-1"/>
+          <w:sz w:val="26"/>
+          <w:szCs w:val="26"/>
+        </w:rPr>
+        <w:t xml:space="preserve"> </w:t>
       </w:r>
       <w:r>
         <w:rPr>
@@ -1091,7 +1453,17 @@
           <w:sz w:val="26"/>
           <w:szCs w:val="26"/>
         </w:rPr>
-        <w:t xml:space="preserve"> [πρόσωπον]) в первоначальном значении – личина, маска актера в античном театре, или, говоря современным языком, аватар), которую надел Бог-Отец, то вся искупительная жертва Христа обесценивается. Получается, что Бог не по-настоящему страдал и умирал, а лишь играл роль, как геймер, который «умирает» в виртуальной игре, а потом выходит из нее невредимым. Бог превращается в лицемера, актера, меняющего маски. А ведь именно реальность жертвы, свидетельство </w:t>
+        <w:t xml:space="preserve"> </w:t>
+      </w:r>
+      <w:r>
+        <w:rPr>
+          <w:rFonts w:ascii="Helvetica Neue" w:hAnsi="Helvetica Neue"/>
+          <w:color w:val="212529"/>
+          <w:spacing w:val="-1"/>
+          <w:sz w:val="26"/>
+          <w:szCs w:val="26"/>
+        </w:rPr>
+        <w:t xml:space="preserve">[πρόσωπον]) в первоначальном значении – личина, маска актера в античном театре, или, говоря современным языком, аватар), которую надел Бог-Отец, то вся искупительная жертва Христа обесценивается. Получается, что Бог не по-настоящему страдал и умирал, а лишь играл роль, как геймер, который «умирает» в виртуальной игре, а потом выходит из нее невредимым. Бог превращается в лицемера, актера, меняющего маски. А ведь именно реальность жертвы, свидетельство </w:t>
       </w:r>
       <w:r>
         <w:rPr>
@@ -1123,7 +1495,17 @@
           <w:sz w:val="26"/>
           <w:szCs w:val="26"/>
         </w:rPr>
-        <w:t> [агапе] – жертвенная любовь), преображающей человека, была сердцем христианской вести. Знаменитые слова Христа на кресте: «Боже мой, Боже мой! для чего Ты Меня оставил?» (Евангелие от Матфея 27:46, от Марка 15:34) – подчеркивают глубину Его оставленности и отчаяния, реальность Его человеческого страдания, а не просто физической боли. Модализм же эту реальность подрывал.</w:t>
+        <w:t xml:space="preserve"> </w:t>
+      </w:r>
+      <w:r>
+        <w:rPr>
+          <w:rFonts w:ascii="Helvetica Neue" w:hAnsi="Helvetica Neue"/>
+          <w:color w:val="212529"/>
+          <w:spacing w:val="-1"/>
+          <w:sz w:val="26"/>
+          <w:szCs w:val="26"/>
+        </w:rPr>
+        <w:t>[агапе] – жертвенная любовь), преображающей человека, была сердцем христианской вести. Знаменитые слова Христа на кресте: «Боже мой, Боже мой! для чего Ты Меня оставил?» (Евангелие от Матфея 27:46, от Марка 15:34) – подчеркивают глубину Его оставленности и отчаяния, реальность Его человеческого страдания, а не просто физической боли. Модализм же эту реальность подрывал.</w:t>
       </w:r>
       <w:r>
         <w:rPr>
@@ -1147,6 +1529,7 @@
           <w:spacing w:val="-1"/>
           <w:sz w:val="24"/>
           <w:szCs w:val="24"/>
+          <w:lang w:val="ru-RU"/>
         </w:rPr>
       </w:pPr>
       <w:r>
@@ -1156,6 +1539,7 @@
           <w:bCs/>
           <w:color w:val="212529"/>
           <w:spacing w:val="-1"/>
+          <w:lang w:val="ru-RU"/>
         </w:rPr>
         <w:t>Ловушка №2: Арианство – два Бога разной «сущности»?</w:t>
       </w:r>
@@ -1181,7 +1565,17 @@
           <w:sz w:val="26"/>
           <w:szCs w:val="26"/>
         </w:rPr>
-        <w:t>Если модализм не работает, то, может быть, Отец и Сын – это все-таки две отдельные сущности? Эту идею развил пресвитер </w:t>
+        <w:t>Если модализм не работает, то, может быть, Отец и Сын – это все-таки две отдельные сущности? Эту идею развил пресвитер</w:t>
+      </w:r>
+      <w:r>
+        <w:rPr>
+          <w:rFonts w:ascii="Helvetica Neue" w:hAnsi="Helvetica Neue"/>
+          <w:color w:val="212529"/>
+          <w:spacing w:val="-1"/>
+          <w:sz w:val="26"/>
+          <w:szCs w:val="26"/>
+        </w:rPr>
+        <w:t xml:space="preserve"> </w:t>
       </w:r>
       <w:r>
         <w:rPr>
@@ -1202,7 +1596,27 @@
           <w:sz w:val="26"/>
           <w:szCs w:val="26"/>
         </w:rPr>
-        <w:t> из Александрии, чье учение – </w:t>
+        <w:t xml:space="preserve"> </w:t>
+      </w:r>
+      <w:r>
+        <w:rPr>
+          <w:rFonts w:ascii="Helvetica Neue" w:hAnsi="Helvetica Neue"/>
+          <w:color w:val="212529"/>
+          <w:spacing w:val="-1"/>
+          <w:sz w:val="26"/>
+          <w:szCs w:val="26"/>
+        </w:rPr>
+        <w:t>из Александрии, чье учение –</w:t>
+      </w:r>
+      <w:r>
+        <w:rPr>
+          <w:rFonts w:ascii="Helvetica Neue" w:hAnsi="Helvetica Neue"/>
+          <w:color w:val="212529"/>
+          <w:spacing w:val="-1"/>
+          <w:sz w:val="26"/>
+          <w:szCs w:val="26"/>
+        </w:rPr>
+        <w:t xml:space="preserve"> </w:t>
       </w:r>
       <w:r>
         <w:rPr>
@@ -1223,7 +1637,27 @@
           <w:sz w:val="26"/>
           <w:szCs w:val="26"/>
         </w:rPr>
-        <w:t> – на долгие годы стало доминирующим в христианском мире, поддерживаемое даже императорами после </w:t>
+        <w:t xml:space="preserve"> </w:t>
+      </w:r>
+      <w:r>
+        <w:rPr>
+          <w:rFonts w:ascii="Helvetica Neue" w:hAnsi="Helvetica Neue"/>
+          <w:color w:val="212529"/>
+          <w:spacing w:val="-1"/>
+          <w:sz w:val="26"/>
+          <w:szCs w:val="26"/>
+        </w:rPr>
+        <w:t>– на долгие годы стало доминирующим в христианском мире, поддерживаемое даже императорами после</w:t>
+      </w:r>
+      <w:r>
+        <w:rPr>
+          <w:rFonts w:ascii="Helvetica Neue" w:hAnsi="Helvetica Neue"/>
+          <w:color w:val="212529"/>
+          <w:spacing w:val="-1"/>
+          <w:sz w:val="26"/>
+          <w:szCs w:val="26"/>
+        </w:rPr>
+        <w:t xml:space="preserve"> </w:t>
       </w:r>
       <w:r>
         <w:rPr>
@@ -1244,7 +1678,27 @@
           <w:sz w:val="26"/>
           <w:szCs w:val="26"/>
         </w:rPr>
-        <w:t> (например, </w:t>
+        <w:t xml:space="preserve"> </w:t>
+      </w:r>
+      <w:r>
+        <w:rPr>
+          <w:rFonts w:ascii="Helvetica Neue" w:hAnsi="Helvetica Neue"/>
+          <w:color w:val="212529"/>
+          <w:spacing w:val="-1"/>
+          <w:sz w:val="26"/>
+          <w:szCs w:val="26"/>
+        </w:rPr>
+        <w:t>(например,</w:t>
+      </w:r>
+      <w:r>
+        <w:rPr>
+          <w:rFonts w:ascii="Helvetica Neue" w:hAnsi="Helvetica Neue"/>
+          <w:color w:val="212529"/>
+          <w:spacing w:val="-1"/>
+          <w:sz w:val="26"/>
+          <w:szCs w:val="26"/>
+        </w:rPr>
+        <w:t xml:space="preserve"> </w:t>
       </w:r>
       <w:r>
         <w:rPr>
@@ -1265,7 +1719,27 @@
           <w:sz w:val="26"/>
           <w:szCs w:val="26"/>
         </w:rPr>
-        <w:t> и </w:t>
+        <w:t xml:space="preserve"> </w:t>
+      </w:r>
+      <w:r>
+        <w:rPr>
+          <w:rFonts w:ascii="Helvetica Neue" w:hAnsi="Helvetica Neue"/>
+          <w:color w:val="212529"/>
+          <w:spacing w:val="-1"/>
+          <w:sz w:val="26"/>
+          <w:szCs w:val="26"/>
+        </w:rPr>
+        <w:t>и</w:t>
+      </w:r>
+      <w:r>
+        <w:rPr>
+          <w:rFonts w:ascii="Helvetica Neue" w:hAnsi="Helvetica Neue"/>
+          <w:color w:val="212529"/>
+          <w:spacing w:val="-1"/>
+          <w:sz w:val="26"/>
+          <w:szCs w:val="26"/>
+        </w:rPr>
+        <w:t xml:space="preserve"> </w:t>
       </w:r>
       <w:r>
         <w:rPr>
@@ -1321,7 +1795,27 @@
           <w:sz w:val="26"/>
           <w:szCs w:val="26"/>
         </w:rPr>
-        <w:t> опирался на аристотелевскую логику, пытаясь осмыслить отношения Отца и Сына. Вспомним учение </w:t>
+        <w:t xml:space="preserve"> </w:t>
+      </w:r>
+      <w:r>
+        <w:rPr>
+          <w:rFonts w:ascii="Helvetica Neue" w:hAnsi="Helvetica Neue"/>
+          <w:color w:val="212529"/>
+          <w:spacing w:val="-1"/>
+          <w:sz w:val="26"/>
+          <w:szCs w:val="26"/>
+        </w:rPr>
+        <w:t>опирался на аристотелевскую логику, пытаясь осмыслить отношения Отца и Сына. Вспомним учение</w:t>
+      </w:r>
+      <w:r>
+        <w:rPr>
+          <w:rFonts w:ascii="Helvetica Neue" w:hAnsi="Helvetica Neue"/>
+          <w:color w:val="212529"/>
+          <w:spacing w:val="-1"/>
+          <w:sz w:val="26"/>
+          <w:szCs w:val="26"/>
+        </w:rPr>
+        <w:t xml:space="preserve"> </w:t>
       </w:r>
       <w:r>
         <w:rPr>
@@ -1342,7 +1836,17 @@
           <w:sz w:val="26"/>
           <w:szCs w:val="26"/>
         </w:rPr>
-        <w:t> о первой и второй сущности.</w:t>
+        <w:t xml:space="preserve"> </w:t>
+      </w:r>
+      <w:r>
+        <w:rPr>
+          <w:rFonts w:ascii="Helvetica Neue" w:hAnsi="Helvetica Neue"/>
+          <w:color w:val="212529"/>
+          <w:spacing w:val="-1"/>
+          <w:sz w:val="26"/>
+          <w:szCs w:val="26"/>
+        </w:rPr>
+        <w:t>о первой и второй сущности.</w:t>
       </w:r>
     </w:p>
     <w:p>
@@ -1380,7 +1884,17 @@
           <w:sz w:val="26"/>
           <w:szCs w:val="26"/>
         </w:rPr>
-        <w:t> ([протэ усиа] – первая сущность): это конкретный индивид (например, конкретная кошка по имени "Мурка" или кот по имени "Маркиз").</w:t>
+        <w:t xml:space="preserve"> </w:t>
+      </w:r>
+      <w:r>
+        <w:rPr>
+          <w:rFonts w:ascii="Helvetica Neue" w:hAnsi="Helvetica Neue"/>
+          <w:color w:val="212529"/>
+          <w:spacing w:val="-1"/>
+          <w:sz w:val="26"/>
+          <w:szCs w:val="26"/>
+        </w:rPr>
+        <w:t>([протэ усиа] – первая сущность): это конкретный индивид (например, конкретная кошка по имени "Мурка" или кот по имени "Маркиз").</w:t>
       </w:r>
     </w:p>
     <w:p>
@@ -1418,7 +1932,17 @@
           <w:sz w:val="26"/>
           <w:szCs w:val="26"/>
         </w:rPr>
-        <w:t> ([деутера усиа] – вторая сущность): это общее понятие, вид или род, к которому принадлежат индивиды (например, «кошка вообще»).</w:t>
+        <w:t xml:space="preserve"> </w:t>
+      </w:r>
+      <w:r>
+        <w:rPr>
+          <w:rFonts w:ascii="Helvetica Neue" w:hAnsi="Helvetica Neue"/>
+          <w:color w:val="212529"/>
+          <w:spacing w:val="-1"/>
+          <w:sz w:val="26"/>
+          <w:szCs w:val="26"/>
+        </w:rPr>
+        <w:t>([деутера усиа] – вторая сущность): это общее понятие, вид или род, к которому принадлежат индивиды (например, «кошка вообще»).</w:t>
       </w:r>
     </w:p>
     <w:p>
@@ -1480,7 +2004,17 @@
           <w:sz w:val="26"/>
           <w:szCs w:val="26"/>
         </w:rPr>
-        <w:t> ([усиа] – сущность, естество): стало обозначать общую божественную природу, аналог второй сущности Аристотеля.</w:t>
+        <w:t xml:space="preserve"> </w:t>
+      </w:r>
+      <w:r>
+        <w:rPr>
+          <w:rFonts w:ascii="Helvetica Neue" w:hAnsi="Helvetica Neue"/>
+          <w:color w:val="212529"/>
+          <w:spacing w:val="-1"/>
+          <w:sz w:val="26"/>
+          <w:szCs w:val="26"/>
+        </w:rPr>
+        <w:t>([усиа] – сущность, естество): стало обозначать общую божественную природу, аналог второй сущности Аристотеля.</w:t>
       </w:r>
     </w:p>
     <w:p>
@@ -1518,7 +2052,17 @@
           <w:sz w:val="26"/>
           <w:szCs w:val="26"/>
         </w:rPr>
-        <w:t> ([юпостасис] или ипостась – основание, самостоятельное существование, позже – Лицо): стало обозначать конкретное проявление этой сущности, аналог первой сущности Аристотеля. Изначально «ипостась» (например, у Оригена) не несла выраженного личностного смысла, это был скорее «конкретный индивид».</w:t>
+        <w:t xml:space="preserve"> </w:t>
+      </w:r>
+      <w:r>
+        <w:rPr>
+          <w:rFonts w:ascii="Helvetica Neue" w:hAnsi="Helvetica Neue"/>
+          <w:color w:val="212529"/>
+          <w:spacing w:val="-1"/>
+          <w:sz w:val="26"/>
+          <w:szCs w:val="26"/>
+        </w:rPr>
+        <w:t>([юпостасис] или ипостась – основание, самостоятельное существование, позже – Лицо): стало обозначать конкретное проявление этой сущности, аналог первой сущности Аристотеля. Изначально «ипостась» (например, у Оригена) не несла выраженного личностного смысла, это был скорее «конкретный индивид».</w:t>
       </w:r>
     </w:p>
     <w:p>
@@ -1577,7 +2121,27 @@
           <w:sz w:val="26"/>
           <w:szCs w:val="26"/>
         </w:rPr>
-        <w:t> предложил иной выход: Бог-Отец и Бог-Сын имеют </w:t>
+        <w:t xml:space="preserve"> </w:t>
+      </w:r>
+      <w:r>
+        <w:rPr>
+          <w:rFonts w:ascii="Helvetica Neue" w:hAnsi="Helvetica Neue"/>
+          <w:color w:val="212529"/>
+          <w:spacing w:val="-1"/>
+          <w:sz w:val="26"/>
+          <w:szCs w:val="26"/>
+        </w:rPr>
+        <w:t>предложил иной выход: Бог-Отец и Бог-Сын имеют</w:t>
+      </w:r>
+      <w:r>
+        <w:rPr>
+          <w:rFonts w:ascii="Helvetica Neue" w:hAnsi="Helvetica Neue"/>
+          <w:color w:val="212529"/>
+          <w:spacing w:val="-1"/>
+          <w:sz w:val="26"/>
+          <w:szCs w:val="26"/>
+        </w:rPr>
+        <w:t xml:space="preserve"> </w:t>
       </w:r>
       <w:r>
         <w:rPr>
@@ -1598,7 +2162,17 @@
           <w:sz w:val="26"/>
           <w:szCs w:val="26"/>
         </w:rPr>
-        <w:t> сущности (</w:t>
+        <w:t xml:space="preserve"> </w:t>
+      </w:r>
+      <w:r>
+        <w:rPr>
+          <w:rFonts w:ascii="Helvetica Neue" w:hAnsi="Helvetica Neue"/>
+          <w:color w:val="212529"/>
+          <w:spacing w:val="-1"/>
+          <w:sz w:val="26"/>
+          <w:szCs w:val="26"/>
+        </w:rPr>
+        <w:t>сущности (</w:t>
       </w:r>
       <w:r>
         <w:rPr>
@@ -1640,7 +2214,17 @@
           <w:sz w:val="26"/>
           <w:szCs w:val="26"/>
         </w:rPr>
-        <w:t xml:space="preserve"> - агенетос] – не имеющий </w:t>
+        <w:t xml:space="preserve"> </w:t>
+      </w:r>
+      <w:r>
+        <w:rPr>
+          <w:rFonts w:ascii="Helvetica Neue" w:hAnsi="Helvetica Neue"/>
+          <w:color w:val="212529"/>
+          <w:spacing w:val="-1"/>
+          <w:sz w:val="26"/>
+          <w:szCs w:val="26"/>
+        </w:rPr>
+        <w:t xml:space="preserve">- агенетос] – не имеющий </w:t>
       </w:r>
       <w:r>
         <w:rPr>
@@ -1672,7 +2256,17 @@
           <w:sz w:val="26"/>
           <w:szCs w:val="26"/>
         </w:rPr>
-        <w:t> - генетос] – имеющий начало, рожденный), Он есть первое и высшее творение Отца. То есть, есть две божественные сущности, причем одна (Отца) выше другой (Сына). На простом уровне это объяснение было доступно: есть Бог-Отец, Он создал Бога-Сына. Их как бы два, но один главнее. Однако и здесь возникала та же проблема, что и с модализмом: если Сын – творение, пусть и высшее, существо иной, низшей сущности, чем Отец, то Его жертва не может быть в полной мере божественной и искупительной для всего человечества.</w:t>
+        <w:t xml:space="preserve"> </w:t>
+      </w:r>
+      <w:r>
+        <w:rPr>
+          <w:rFonts w:ascii="Helvetica Neue" w:hAnsi="Helvetica Neue"/>
+          <w:color w:val="212529"/>
+          <w:spacing w:val="-1"/>
+          <w:sz w:val="26"/>
+          <w:szCs w:val="26"/>
+        </w:rPr>
+        <w:t>- генетос] – имеющий начало, рожденный), Он есть первое и высшее творение Отца. То есть, есть две божественные сущности, причем одна (Отца) выше другой (Сына). На простом уровне это объяснение было доступно: есть Бог-Отец, Он создал Бога-Сына. Их как бы два, но один главнее. Однако и здесь возникала та же проблема, что и с модализмом: если Сын – творение, пусть и высшее, существо иной, низшей сущности, чем Отец, то Его жертва не может быть в полной мере божественной и искупительной для всего человечества.</w:t>
       </w:r>
     </w:p>
     <w:p>
@@ -1696,7 +2290,17 @@
           <w:sz w:val="26"/>
           <w:szCs w:val="26"/>
         </w:rPr>
-        <w:t>Именно против арианства был направлен </w:t>
+        <w:t>Именно против арианства был направлен</w:t>
+      </w:r>
+      <w:r>
+        <w:rPr>
+          <w:rFonts w:ascii="Helvetica Neue" w:hAnsi="Helvetica Neue"/>
+          <w:color w:val="212529"/>
+          <w:spacing w:val="-1"/>
+          <w:sz w:val="26"/>
+          <w:szCs w:val="26"/>
+        </w:rPr>
+        <w:t xml:space="preserve"> </w:t>
       </w:r>
       <w:r>
         <w:rPr>
@@ -1717,7 +2321,17 @@
           <w:sz w:val="26"/>
           <w:szCs w:val="26"/>
         </w:rPr>
-        <w:t>. «Никейцы» настаивали на </w:t>
+        <w:t>. «Никейцы» настаивали на</w:t>
+      </w:r>
+      <w:r>
+        <w:rPr>
+          <w:rFonts w:ascii="Helvetica Neue" w:hAnsi="Helvetica Neue"/>
+          <w:color w:val="212529"/>
+          <w:spacing w:val="-1"/>
+          <w:sz w:val="26"/>
+          <w:szCs w:val="26"/>
+        </w:rPr>
+        <w:t xml:space="preserve"> </w:t>
       </w:r>
       <w:r>
         <w:rPr>
@@ -1738,7 +2352,17 @@
           <w:sz w:val="26"/>
           <w:szCs w:val="26"/>
         </w:rPr>
-        <w:t> ([</w:t>
+        <w:t xml:space="preserve"> </w:t>
+      </w:r>
+      <w:r>
+        <w:rPr>
+          <w:rFonts w:ascii="Helvetica Neue" w:hAnsi="Helvetica Neue"/>
+          <w:color w:val="212529"/>
+          <w:spacing w:val="-1"/>
+          <w:sz w:val="26"/>
+          <w:szCs w:val="26"/>
+        </w:rPr>
+        <w:t>([</w:t>
       </w:r>
       <w:r>
         <w:rPr>
@@ -1759,7 +2383,17 @@
           <w:sz w:val="26"/>
           <w:szCs w:val="26"/>
         </w:rPr>
-        <w:t> - хомоусиос] – единосущный, той же самой сущности) Отца и Сына.</w:t>
+        <w:t xml:space="preserve"> </w:t>
+      </w:r>
+      <w:r>
+        <w:rPr>
+          <w:rFonts w:ascii="Helvetica Neue" w:hAnsi="Helvetica Neue"/>
+          <w:color w:val="212529"/>
+          <w:spacing w:val="-1"/>
+          <w:sz w:val="26"/>
+          <w:szCs w:val="26"/>
+        </w:rPr>
+        <w:t>- хомоусиос] – единосущный, той же самой сущности) Отца и Сына.</w:t>
       </w:r>
       <w:r>
         <w:rPr>
@@ -1770,7 +2404,17 @@
           <w:szCs w:val="26"/>
         </w:rPr>
         <w:br/>
-        <w:t>Но как это согласовать? Если они одной сущности, то как они различаются? А если они – просто проявления одной сущности, то это модализм. А если они два разных, то это политеизм или "субординационизм" Ария. Никейская формула «Бог и один, и два (а позже и три)» казалась императору </w:t>
+        <w:t>Но как это согласовать? Если они одной сущности, то как они различаются? А если они – просто проявления одной сущности, то это модализм. А если они два разных, то это политеизм или "субординационизм" Ария. Никейская формула «Бог и один, и два (а позже и три)» казалась императору</w:t>
+      </w:r>
+      <w:r>
+        <w:rPr>
+          <w:rFonts w:ascii="Helvetica Neue" w:hAnsi="Helvetica Neue"/>
+          <w:color w:val="212529"/>
+          <w:spacing w:val="-1"/>
+          <w:sz w:val="26"/>
+          <w:szCs w:val="26"/>
+        </w:rPr>
+        <w:t xml:space="preserve"> </w:t>
       </w:r>
       <w:r>
         <w:rPr>
@@ -1791,7 +2435,17 @@
           <w:sz w:val="26"/>
           <w:szCs w:val="26"/>
         </w:rPr>
-        <w:t> и многим его современникам логически неразрешимой, что и привело к временному усилению арианства.</w:t>
+        <w:t xml:space="preserve"> </w:t>
+      </w:r>
+      <w:r>
+        <w:rPr>
+          <w:rFonts w:ascii="Helvetica Neue" w:hAnsi="Helvetica Neue"/>
+          <w:color w:val="212529"/>
+          <w:spacing w:val="-1"/>
+          <w:sz w:val="26"/>
+          <w:szCs w:val="26"/>
+        </w:rPr>
+        <w:t>и многим его современникам логически неразрешимой, что и привело к временному усилению арианства.</w:t>
       </w:r>
       <w:r>
         <w:rPr>
@@ -1817,6 +2471,7 @@
           <w:spacing w:val="-1"/>
           <w:sz w:val="32"/>
           <w:szCs w:val="32"/>
+          <w:lang w:val="ru-RU"/>
         </w:rPr>
       </w:pPr>
       <w:r>
@@ -1828,6 +2483,7 @@
           <w:spacing w:val="-1"/>
           <w:sz w:val="32"/>
           <w:szCs w:val="32"/>
+          <w:lang w:val="ru-RU"/>
         </w:rPr>
         <w:t>Каппадокийские отцы и деконструкция языка</w:t>
       </w:r>
@@ -1853,7 +2509,17 @@
           <w:sz w:val="26"/>
           <w:szCs w:val="26"/>
         </w:rPr>
-        <w:t>И вот на сцену выходят три выдающихся мыслителя, которых называют </w:t>
+        <w:t>И вот на сцену выходят три выдающихся мыслителя, которых называют</w:t>
+      </w:r>
+      <w:r>
+        <w:rPr>
+          <w:rFonts w:ascii="Helvetica Neue" w:hAnsi="Helvetica Neue"/>
+          <w:color w:val="212529"/>
+          <w:spacing w:val="-1"/>
+          <w:sz w:val="26"/>
+          <w:szCs w:val="26"/>
+        </w:rPr>
+        <w:t xml:space="preserve"> </w:t>
       </w:r>
       <w:r>
         <w:rPr>
@@ -1874,7 +2540,17 @@
           <w:sz w:val="26"/>
           <w:szCs w:val="26"/>
         </w:rPr>
-        <w:t>: </w:t>
+        <w:t>:</w:t>
+      </w:r>
+      <w:r>
+        <w:rPr>
+          <w:rFonts w:ascii="Helvetica Neue" w:hAnsi="Helvetica Neue"/>
+          <w:color w:val="212529"/>
+          <w:spacing w:val="-1"/>
+          <w:sz w:val="26"/>
+          <w:szCs w:val="26"/>
+        </w:rPr>
+        <w:t xml:space="preserve"> </w:t>
       </w:r>
       <w:r>
         <w:rPr>
@@ -1895,7 +2571,17 @@
           <w:sz w:val="26"/>
           <w:szCs w:val="26"/>
         </w:rPr>
-        <w:t>, его друг </w:t>
+        <w:t>, его друг</w:t>
+      </w:r>
+      <w:r>
+        <w:rPr>
+          <w:rFonts w:ascii="Helvetica Neue" w:hAnsi="Helvetica Neue"/>
+          <w:color w:val="212529"/>
+          <w:spacing w:val="-1"/>
+          <w:sz w:val="26"/>
+          <w:szCs w:val="26"/>
+        </w:rPr>
+        <w:t xml:space="preserve"> </w:t>
       </w:r>
       <w:r>
         <w:rPr>
@@ -1916,7 +2602,27 @@
           <w:sz w:val="26"/>
           <w:szCs w:val="26"/>
         </w:rPr>
-        <w:t> и младший брат Василия – </w:t>
+        <w:t xml:space="preserve"> </w:t>
+      </w:r>
+      <w:r>
+        <w:rPr>
+          <w:rFonts w:ascii="Helvetica Neue" w:hAnsi="Helvetica Neue"/>
+          <w:color w:val="212529"/>
+          <w:spacing w:val="-1"/>
+          <w:sz w:val="26"/>
+          <w:szCs w:val="26"/>
+        </w:rPr>
+        <w:t>и младший брат Василия –</w:t>
+      </w:r>
+      <w:r>
+        <w:rPr>
+          <w:rFonts w:ascii="Helvetica Neue" w:hAnsi="Helvetica Neue"/>
+          <w:color w:val="212529"/>
+          <w:spacing w:val="-1"/>
+          <w:sz w:val="26"/>
+          <w:szCs w:val="26"/>
+        </w:rPr>
+        <w:t xml:space="preserve"> </w:t>
       </w:r>
       <w:r>
         <w:rPr>
@@ -1937,7 +2643,17 @@
           <w:sz w:val="26"/>
           <w:szCs w:val="26"/>
         </w:rPr>
-        <w:t>. Именно их деятельность в </w:t>
+        <w:t>. Именно их деятельность в</w:t>
+      </w:r>
+      <w:r>
+        <w:rPr>
+          <w:rFonts w:ascii="Helvetica Neue" w:hAnsi="Helvetica Neue"/>
+          <w:color w:val="212529"/>
+          <w:spacing w:val="-1"/>
+          <w:sz w:val="26"/>
+          <w:szCs w:val="26"/>
+        </w:rPr>
+        <w:t xml:space="preserve"> </w:t>
       </w:r>
       <w:r>
         <w:rPr>
@@ -1958,7 +2674,17 @@
           <w:sz w:val="26"/>
           <w:szCs w:val="26"/>
         </w:rPr>
-        <w:t> во многом предопределила окончательную победу никейского богословия и формирование догмата о Троице.</w:t>
+        <w:t xml:space="preserve"> </w:t>
+      </w:r>
+      <w:r>
+        <w:rPr>
+          <w:rFonts w:ascii="Helvetica Neue" w:hAnsi="Helvetica Neue"/>
+          <w:color w:val="212529"/>
+          <w:spacing w:val="-1"/>
+          <w:sz w:val="26"/>
+          <w:szCs w:val="26"/>
+        </w:rPr>
+        <w:t>во многом предопределила окончательную победу никейского богословия и формирование догмата о Троице.</w:t>
       </w:r>
     </w:p>
     <w:p>
@@ -1982,7 +2708,17 @@
           <w:sz w:val="26"/>
           <w:szCs w:val="26"/>
         </w:rPr>
-        <w:t>Перед ними стояла задача обосновать, как Бог может быть одновременно един по сущности и троичен в Лицах (Ипостасях). Для этого им пришлось, по сути, совершить революцию в понимании языка и логики, произвести то, что в XX веке философ </w:t>
+        <w:t>Перед ними стояла задача обосновать, как Бог может быть одновременно един по сущности и троичен в Лицах (Ипостасях). Для этого им пришлось, по сути, совершить революцию в понимании языка и логики, произвести то, что в XX веке философ</w:t>
+      </w:r>
+      <w:r>
+        <w:rPr>
+          <w:rFonts w:ascii="Helvetica Neue" w:hAnsi="Helvetica Neue"/>
+          <w:color w:val="212529"/>
+          <w:spacing w:val="-1"/>
+          <w:sz w:val="26"/>
+          <w:szCs w:val="26"/>
+        </w:rPr>
+        <w:t xml:space="preserve"> </w:t>
       </w:r>
       <w:r>
         <w:rPr>
@@ -2003,7 +2739,37 @@
           <w:sz w:val="26"/>
           <w:szCs w:val="26"/>
         </w:rPr>
-        <w:t> назовет "</w:t>
+        <w:t xml:space="preserve"> </w:t>
+      </w:r>
+      <w:r>
+        <w:rPr>
+          <w:rFonts w:ascii="Helvetica Neue" w:hAnsi="Helvetica Neue"/>
+          <w:color w:val="212529"/>
+          <w:spacing w:val="-1"/>
+          <w:sz w:val="26"/>
+          <w:szCs w:val="26"/>
+        </w:rPr>
+        <w:t>назовет</w:t>
+      </w:r>
+      <w:r>
+        <w:rPr>
+          <w:rFonts w:ascii="Helvetica Neue" w:hAnsi="Helvetica Neue"/>
+          <w:color w:val="212529"/>
+          <w:spacing w:val="-1"/>
+          <w:sz w:val="26"/>
+          <w:szCs w:val="26"/>
+        </w:rPr>
+        <w:t xml:space="preserve"> </w:t>
+      </w:r>
+      <w:r>
+        <w:rPr>
+          <w:rFonts w:ascii="Helvetica Neue" w:hAnsi="Helvetica Neue"/>
+          <w:color w:val="212529"/>
+          <w:spacing w:val="-1"/>
+          <w:sz w:val="26"/>
+          <w:szCs w:val="26"/>
+        </w:rPr>
+        <w:t>"</w:t>
       </w:r>
       <w:r>
         <w:rPr>
@@ -2059,7 +2825,27 @@
           <w:sz w:val="26"/>
           <w:szCs w:val="26"/>
         </w:rPr>
-        <w:t> в своем труде «Против Евномия» (Евномий был представителем радикального арианства, утверждавшим полное неподобие сущностей Отца и Сына) взялся за анализ самого языка. </w:t>
+        <w:t xml:space="preserve"> </w:t>
+      </w:r>
+      <w:r>
+        <w:rPr>
+          <w:rFonts w:ascii="Helvetica Neue" w:hAnsi="Helvetica Neue"/>
+          <w:color w:val="212529"/>
+          <w:spacing w:val="-1"/>
+          <w:sz w:val="26"/>
+          <w:szCs w:val="26"/>
+        </w:rPr>
+        <w:t>в своем труде «Против Евномия» (Евномий был представителем радикального арианства, утверждавшим полное неподобие сущностей Отца и Сына) взялся за анализ самого языка.</w:t>
+      </w:r>
+      <w:r>
+        <w:rPr>
+          <w:rFonts w:ascii="Helvetica Neue" w:hAnsi="Helvetica Neue"/>
+          <w:color w:val="212529"/>
+          <w:spacing w:val="-1"/>
+          <w:sz w:val="26"/>
+          <w:szCs w:val="26"/>
+        </w:rPr>
+        <w:t xml:space="preserve"> </w:t>
       </w:r>
       <w:r>
         <w:rPr>
@@ -2080,7 +2866,17 @@
           <w:sz w:val="26"/>
           <w:szCs w:val="26"/>
         </w:rPr>
-        <w:t> рассуждал просто: если мы используем разные имена – «Нерожденный» ([</w:t>
+        <w:t xml:space="preserve"> </w:t>
+      </w:r>
+      <w:r>
+        <w:rPr>
+          <w:rFonts w:ascii="Helvetica Neue" w:hAnsi="Helvetica Neue"/>
+          <w:color w:val="212529"/>
+          <w:spacing w:val="-1"/>
+          <w:sz w:val="26"/>
+          <w:szCs w:val="26"/>
+        </w:rPr>
+        <w:t>рассуждал просто: если мы используем разные имена – «Нерожденный» ([</w:t>
       </w:r>
       <w:r>
         <w:rPr>
@@ -2101,7 +2897,17 @@
           <w:sz w:val="26"/>
           <w:szCs w:val="26"/>
         </w:rPr>
-        <w:t> - агенетос]) для Отца и «Рожденный» ([</w:t>
+        <w:t xml:space="preserve"> </w:t>
+      </w:r>
+      <w:r>
+        <w:rPr>
+          <w:rFonts w:ascii="Helvetica Neue" w:hAnsi="Helvetica Neue"/>
+          <w:color w:val="212529"/>
+          <w:spacing w:val="-1"/>
+          <w:sz w:val="26"/>
+          <w:szCs w:val="26"/>
+        </w:rPr>
+        <w:t>- агенетос]) для Отца и «Рожденный» ([</w:t>
       </w:r>
       <w:r>
         <w:rPr>
@@ -2122,7 +2928,17 @@
           <w:sz w:val="26"/>
           <w:szCs w:val="26"/>
         </w:rPr>
-        <w:t xml:space="preserve"> - генетос]) для Сына – значит, эти имена отсылают к двум разным сущностям. Подобно тому, как имена «Мурка» (кошка) и «Шарик» </w:t>
+        <w:t xml:space="preserve"> </w:t>
+      </w:r>
+      <w:r>
+        <w:rPr>
+          <w:rFonts w:ascii="Helvetica Neue" w:hAnsi="Helvetica Neue"/>
+          <w:color w:val="212529"/>
+          <w:spacing w:val="-1"/>
+          <w:sz w:val="26"/>
+          <w:szCs w:val="26"/>
+        </w:rPr>
+        <w:t xml:space="preserve">- генетос]) для Сына – значит, эти имена отсылают к двум разным сущностям. Подобно тому, как имена «Мурка» (кошка) и «Шарик» </w:t>
       </w:r>
       <w:r>
         <w:rPr>
@@ -2168,7 +2984,17 @@
           <w:sz w:val="26"/>
           <w:szCs w:val="26"/>
         </w:rPr>
-        <w:t> показывает, что связь между словом (именем) и вещью или сущностью (референтом) не так проста и пряма, как кажется. Между ними – «пропасть». Мы не до конца понимаем, как язык вообще работает.</w:t>
+        <w:t xml:space="preserve"> </w:t>
+      </w:r>
+      <w:r>
+        <w:rPr>
+          <w:rFonts w:ascii="Helvetica Neue" w:hAnsi="Helvetica Neue"/>
+          <w:color w:val="212529"/>
+          <w:spacing w:val="-1"/>
+          <w:sz w:val="26"/>
+          <w:szCs w:val="26"/>
+        </w:rPr>
+        <w:t>показывает, что связь между словом (именем) и вещью или сущностью (референтом) не так проста и пряма, как кажется. Между ними – «пропасть». Мы не до конца понимаем, как язык вообще работает.</w:t>
       </w:r>
     </w:p>
     <w:p>
@@ -2192,7 +3018,17 @@
           <w:sz w:val="26"/>
           <w:szCs w:val="26"/>
         </w:rPr>
-        <w:t>Ключевой момент в аргументации Василия – это анализ таких парных понятий, как «рожденный» и «нерожденный». Частица «не» (греч. </w:t>
+        <w:t>Ключевой момент в аргументации Василия – это анализ таких парных понятий, как «рожденный» и «нерожденный». Частица «не» (греч.</w:t>
+      </w:r>
+      <w:r>
+        <w:rPr>
+          <w:rFonts w:ascii="Helvetica Neue" w:hAnsi="Helvetica Neue"/>
+          <w:color w:val="212529"/>
+          <w:spacing w:val="-1"/>
+          <w:sz w:val="26"/>
+          <w:szCs w:val="26"/>
+        </w:rPr>
+        <w:t xml:space="preserve"> </w:t>
       </w:r>
       <w:r>
         <w:rPr>
@@ -2213,7 +3049,27 @@
           <w:sz w:val="26"/>
           <w:szCs w:val="26"/>
         </w:rPr>
-        <w:t> привативное) здесь фундаментальна. Эти термины, по Василию, не указывают на две разные, независимые сущности. Они обретают смысл только </w:t>
+        <w:t xml:space="preserve"> </w:t>
+      </w:r>
+      <w:r>
+        <w:rPr>
+          <w:rFonts w:ascii="Helvetica Neue" w:hAnsi="Helvetica Neue"/>
+          <w:color w:val="212529"/>
+          <w:spacing w:val="-1"/>
+          <w:sz w:val="26"/>
+          <w:szCs w:val="26"/>
+        </w:rPr>
+        <w:t>привативное) здесь фундаментальна. Эти термины, по Василию, не указывают на две разные, независимые сущности. Они обретают смысл только</w:t>
+      </w:r>
+      <w:r>
+        <w:rPr>
+          <w:rFonts w:ascii="Helvetica Neue" w:hAnsi="Helvetica Neue"/>
+          <w:color w:val="212529"/>
+          <w:spacing w:val="-1"/>
+          <w:sz w:val="26"/>
+          <w:szCs w:val="26"/>
+        </w:rPr>
+        <w:t xml:space="preserve"> </w:t>
       </w:r>
       <w:r>
         <w:rPr>
@@ -2234,7 +3090,27 @@
           <w:sz w:val="26"/>
           <w:szCs w:val="26"/>
         </w:rPr>
-        <w:t> друг к другу. Этот относительный характер имен Василий называет греческим термином </w:t>
+        <w:t xml:space="preserve"> </w:t>
+      </w:r>
+      <w:r>
+        <w:rPr>
+          <w:rFonts w:ascii="Helvetica Neue" w:hAnsi="Helvetica Neue"/>
+          <w:color w:val="212529"/>
+          <w:spacing w:val="-1"/>
+          <w:sz w:val="26"/>
+          <w:szCs w:val="26"/>
+        </w:rPr>
+        <w:t>друг к другу. Этот относительный характер имен Василий называет греческим термином</w:t>
+      </w:r>
+      <w:r>
+        <w:rPr>
+          <w:rFonts w:ascii="Helvetica Neue" w:hAnsi="Helvetica Neue"/>
+          <w:color w:val="212529"/>
+          <w:spacing w:val="-1"/>
+          <w:sz w:val="26"/>
+          <w:szCs w:val="26"/>
+        </w:rPr>
+        <w:t xml:space="preserve"> </w:t>
       </w:r>
       <w:r>
         <w:rPr>
@@ -2255,7 +3131,17 @@
           <w:sz w:val="26"/>
           <w:szCs w:val="26"/>
         </w:rPr>
-        <w:t> ([схэсис] – отношение, соотношение, позиция).</w:t>
+        <w:t xml:space="preserve"> </w:t>
+      </w:r>
+      <w:r>
+        <w:rPr>
+          <w:rFonts w:ascii="Helvetica Neue" w:hAnsi="Helvetica Neue"/>
+          <w:color w:val="212529"/>
+          <w:spacing w:val="-1"/>
+          <w:sz w:val="26"/>
+          <w:szCs w:val="26"/>
+        </w:rPr>
+        <w:t>([схэсис] – отношение, соотношение, позиция).</w:t>
       </w:r>
     </w:p>
     <w:p>
@@ -2279,7 +3165,17 @@
           <w:sz w:val="26"/>
           <w:szCs w:val="26"/>
         </w:rPr>
-        <w:t>Чтобы понять смысл одного термина, например, «нерожденный», нам нужен его коррелят – «рожденный». Они составляют бинарную оппозицию. Смысл порождается не прямой отсылкой имени к вещи, а </w:t>
+        <w:t>Чтобы понять смысл одного термина, например, «нерожденный», нам нужен его коррелят – «рожденный». Они составляют бинарную оппозицию. Смысл порождается не прямой отсылкой имени к вещи, а</w:t>
+      </w:r>
+      <w:r>
+        <w:rPr>
+          <w:rFonts w:ascii="Helvetica Neue" w:hAnsi="Helvetica Neue"/>
+          <w:color w:val="212529"/>
+          <w:spacing w:val="-1"/>
+          <w:sz w:val="26"/>
+          <w:szCs w:val="26"/>
+        </w:rPr>
+        <w:t xml:space="preserve"> </w:t>
       </w:r>
       <w:r>
         <w:rPr>
@@ -2321,7 +3217,17 @@
           <w:sz w:val="26"/>
           <w:szCs w:val="26"/>
         </w:rPr>
-        <w:t>, </w:t>
+        <w:t>,</w:t>
+      </w:r>
+      <w:r>
+        <w:rPr>
+          <w:rFonts w:ascii="Helvetica Neue" w:hAnsi="Helvetica Neue"/>
+          <w:color w:val="212529"/>
+          <w:spacing w:val="-1"/>
+          <w:sz w:val="26"/>
+          <w:szCs w:val="26"/>
+        </w:rPr>
+        <w:t xml:space="preserve"> </w:t>
       </w:r>
       <w:r>
         <w:rPr>
@@ -2430,7 +3336,17 @@
           <w:sz w:val="26"/>
           <w:szCs w:val="26"/>
         </w:rPr>
-        <w:t>Эта глубинная структура </w:t>
+        <w:t>Эта глубинная структура</w:t>
+      </w:r>
+      <w:r>
+        <w:rPr>
+          <w:rFonts w:ascii="Helvetica Neue" w:hAnsi="Helvetica Neue"/>
+          <w:color w:val="212529"/>
+          <w:spacing w:val="-1"/>
+          <w:sz w:val="26"/>
+          <w:szCs w:val="26"/>
+        </w:rPr>
+        <w:t xml:space="preserve"> </w:t>
       </w:r>
       <w:r>
         <w:rPr>
@@ -2472,7 +3388,17 @@
           <w:sz w:val="26"/>
           <w:szCs w:val="26"/>
         </w:rPr>
-        <w:t>), как его понимали Каппадокийцы, позволила им подойти к тайне Троицы. Они смогли показать, что использование разных имен (Отец, Сын, Святой Дух – о божественности Святого Духа окончательно было заявлено на </w:t>
+        <w:t>), как его понимали Каппадокийцы, позволила им подойти к тайне Троицы. Они смогли показать, что использование разных имен (Отец, Сын, Святой Дух – о божественности Святого Духа окончательно было заявлено на</w:t>
+      </w:r>
+      <w:r>
+        <w:rPr>
+          <w:rFonts w:ascii="Helvetica Neue" w:hAnsi="Helvetica Neue"/>
+          <w:color w:val="212529"/>
+          <w:spacing w:val="-1"/>
+          <w:sz w:val="26"/>
+          <w:szCs w:val="26"/>
+        </w:rPr>
+        <w:t xml:space="preserve"> </w:t>
       </w:r>
       <w:r>
         <w:rPr>
@@ -2528,7 +3454,17 @@
           <w:szCs w:val="26"/>
         </w:rPr>
         <w:lastRenderedPageBreak/>
-        <w:t>язык – это не просто набор ярлыков для вещей, а сложная </w:t>
+        <w:t>язык – это не просто набор ярлыков для вещей, а сложная</w:t>
+      </w:r>
+      <w:r>
+        <w:rPr>
+          <w:rFonts w:ascii="Helvetica Neue" w:hAnsi="Helvetica Neue"/>
+          <w:color w:val="212529"/>
+          <w:spacing w:val="-1"/>
+          <w:sz w:val="26"/>
+          <w:szCs w:val="26"/>
+        </w:rPr>
+        <w:t xml:space="preserve"> </w:t>
       </w:r>
       <w:r>
         <w:rPr>
@@ -2539,7 +3475,18 @@
           <w:sz w:val="26"/>
           <w:szCs w:val="26"/>
         </w:rPr>
-        <w:t>система отношений, </w:t>
+        <w:t>система отношений,</w:t>
+      </w:r>
+      <w:r>
+        <w:rPr>
+          <w:rStyle w:val="Emphasis"/>
+          <w:rFonts w:ascii="Helvetica Neue" w:hAnsi="Helvetica Neue"/>
+          <w:color w:val="212529"/>
+          <w:spacing w:val="-1"/>
+          <w:sz w:val="26"/>
+          <w:szCs w:val="26"/>
+        </w:rPr>
+        <w:t xml:space="preserve"> </w:t>
       </w:r>
       <w:r>
         <w:rPr>
@@ -2560,7 +3507,18 @@
           <w:sz w:val="26"/>
           <w:szCs w:val="26"/>
         </w:rPr>
-        <w:t> выразить даже то, что кажется невыразимым.</w:t>
+        <w:t xml:space="preserve"> </w:t>
+      </w:r>
+      <w:r>
+        <w:rPr>
+          <w:rStyle w:val="Emphasis"/>
+          <w:rFonts w:ascii="Helvetica Neue" w:hAnsi="Helvetica Neue"/>
+          <w:color w:val="212529"/>
+          <w:spacing w:val="-1"/>
+          <w:sz w:val="26"/>
+          <w:szCs w:val="26"/>
+        </w:rPr>
+        <w:t>выразить даже то, что кажется невыразимым.</w:t>
       </w:r>
     </w:p>
     <w:p>

</xml_diff>